<commit_message>
rename summary -> table of content
</commit_message>
<xml_diff>
--- a/docs/anduril-manual.docx
+++ b/docs/anduril-manual.docx
@@ -129,13 +129,13 @@
         </w:r>
       </w:hyperlink>
     </w:p>
-    <w:bookmarkStart w:id="22" w:name="summary"/>
+    <w:bookmarkStart w:id="22" w:name="table-of-content"/>
     <w:p>
       <w:pPr>
         <w:pStyle w:val="Heading2"/>
       </w:pPr>
       <w:r>
-        <w:t xml:space="preserve">Summary</w:t>
+        <w:t xml:space="preserve">Table of Content</w:t>
       </w:r>
     </w:p>
     <w:p>

</xml_diff>